<commit_message>
Uploaded Manual Test Feedback
</commit_message>
<xml_diff>
--- a/project-management/binder/iteration3/Saajid/Testing Feedback Forms/Manual Testing/Easy AI Testing/Testing Feedback Form - Manual Test - Easy AI.docx
+++ b/project-management/binder/iteration3/Saajid/Testing Feedback Forms/Manual Testing/Easy AI Testing/Testing Feedback Form - Manual Test - Easy AI.docx
@@ -20,28 +20,12 @@
     </w:p>
     <w:p>
       <w:r>
-        <w:t xml:space="preserve">Project: </w:t>
-      </w:r>
-      <w:proofErr w:type="spellStart"/>
-      <w:r>
-        <w:t>Chines</w:t>
-      </w:r>
-      <w:proofErr w:type="spellEnd"/>
-      <w:r>
-        <w:t xml:space="preserve"> Checkers for Android</w:t>
-      </w:r>
-    </w:p>
-    <w:p>
-      <w:r>
-        <w:t xml:space="preserve">Project Phase: 3    Test Phase: Manual Testing - </w:t>
-      </w:r>
-      <w:proofErr w:type="gramStart"/>
-      <w:r>
-        <w:t>AI  Date</w:t>
-      </w:r>
-      <w:proofErr w:type="gramEnd"/>
-      <w:r>
-        <w:t>: 3/13/14</w:t>
+        <w:t>Project: Chines Checkers for Android</w:t>
+      </w:r>
+    </w:p>
+    <w:p>
+      <w:r>
+        <w:t>Project Phase: 3    Test Phase: Manual Testing - AI  Date: 3/13/14</w:t>
       </w:r>
     </w:p>
     <w:p>
@@ -112,7 +96,13 @@
         <w:spacing w:after="0"/>
       </w:pPr>
       <w:r>
-        <w:t xml:space="preserve">   One of the crashes for each of the modes attached:</w:t>
+        <w:t xml:space="preserve">   One of the </w:t>
+      </w:r>
+      <w:r>
+        <w:t xml:space="preserve">during game </w:t>
+      </w:r>
+      <w:r>
+        <w:t>crashes for each of the modes attached:</w:t>
       </w:r>
     </w:p>
     <w:p>

</xml_diff>